<commit_message>
- Finished Gamedesign document
</commit_message>
<xml_diff>
--- a/Sprints/2/GameDesn.docx
+++ b/Sprints/2/GameDesn.docx
@@ -765,6 +765,8 @@
             </w:rPr>
             <w:t>Inhoud</w:t>
           </w:r>
+          <w:bookmarkStart w:id="0" w:name="_GoBack"/>
+          <w:bookmarkEnd w:id="0"/>
         </w:p>
         <w:p>
           <w:pPr>
@@ -773,7 +775,10 @@
               <w:tab w:val="right" w:leader="dot" w:pos="9062"/>
             </w:tabs>
             <w:rPr>
+              <w:rFonts w:asciiTheme="minorHAnsi" w:eastAsiaTheme="minorEastAsia" w:hAnsiTheme="minorHAnsi"/>
               <w:noProof/>
+              <w:sz w:val="22"/>
+              <w:lang w:eastAsia="nl-NL"/>
             </w:rPr>
           </w:pPr>
           <w:r>
@@ -794,7 +799,7 @@
             </w:rPr>
             <w:fldChar w:fldCharType="separate"/>
           </w:r>
-          <w:hyperlink w:anchor="_Toc465682004" w:history="1">
+          <w:hyperlink w:anchor="_Toc465685020" w:history="1">
             <w:r>
               <w:rPr>
                 <w:rStyle w:val="Hyperlink"/>
@@ -822,7 +827,7 @@
                 <w:noProof/>
                 <w:webHidden/>
               </w:rPr>
-              <w:instrText xml:space="preserve"> PAGEREF _Toc465682004 \h </w:instrText>
+              <w:instrText xml:space="preserve"> PAGEREF _Toc465685020 \h </w:instrText>
             </w:r>
             <w:r>
               <w:rPr>
@@ -860,10 +865,13 @@
               <w:tab w:val="right" w:leader="dot" w:pos="9062"/>
             </w:tabs>
             <w:rPr>
+              <w:rFonts w:asciiTheme="minorHAnsi" w:eastAsiaTheme="minorEastAsia" w:hAnsiTheme="minorHAnsi"/>
               <w:noProof/>
+              <w:sz w:val="22"/>
+              <w:lang w:eastAsia="nl-NL"/>
             </w:rPr>
           </w:pPr>
-          <w:hyperlink w:anchor="_Toc465682005" w:history="1">
+          <w:hyperlink w:anchor="_Toc465685021" w:history="1">
             <w:r>
               <w:rPr>
                 <w:rStyle w:val="Hyperlink"/>
@@ -891,7 +899,7 @@
                 <w:noProof/>
                 <w:webHidden/>
               </w:rPr>
-              <w:instrText xml:space="preserve"> PAGEREF _Toc465682005 \h </w:instrText>
+              <w:instrText xml:space="preserve"> PAGEREF _Toc465685021 \h </w:instrText>
             </w:r>
             <w:r>
               <w:rPr>
@@ -929,10 +937,13 @@
               <w:tab w:val="right" w:leader="dot" w:pos="9062"/>
             </w:tabs>
             <w:rPr>
+              <w:rFonts w:asciiTheme="minorHAnsi" w:eastAsiaTheme="minorEastAsia" w:hAnsiTheme="minorHAnsi"/>
               <w:noProof/>
+              <w:sz w:val="22"/>
+              <w:lang w:eastAsia="nl-NL"/>
             </w:rPr>
           </w:pPr>
-          <w:hyperlink w:anchor="_Toc465682006" w:history="1">
+          <w:hyperlink w:anchor="_Toc465685022" w:history="1">
             <w:r>
               <w:rPr>
                 <w:rStyle w:val="Hyperlink"/>
@@ -960,7 +971,7 @@
                 <w:noProof/>
                 <w:webHidden/>
               </w:rPr>
-              <w:instrText xml:space="preserve"> PAGEREF _Toc465682006 \h </w:instrText>
+              <w:instrText xml:space="preserve"> PAGEREF _Toc465685022 \h </w:instrText>
             </w:r>
             <w:r>
               <w:rPr>
@@ -998,10 +1009,13 @@
               <w:tab w:val="right" w:leader="dot" w:pos="9062"/>
             </w:tabs>
             <w:rPr>
+              <w:rFonts w:asciiTheme="minorHAnsi" w:eastAsiaTheme="minorEastAsia" w:hAnsiTheme="minorHAnsi"/>
               <w:noProof/>
+              <w:sz w:val="22"/>
+              <w:lang w:eastAsia="nl-NL"/>
             </w:rPr>
           </w:pPr>
-          <w:hyperlink w:anchor="_Toc465682007" w:history="1">
+          <w:hyperlink w:anchor="_Toc465685023" w:history="1">
             <w:r>
               <w:rPr>
                 <w:rStyle w:val="Hyperlink"/>
@@ -1029,7 +1043,7 @@
                 <w:noProof/>
                 <w:webHidden/>
               </w:rPr>
-              <w:instrText xml:space="preserve"> PAGEREF _Toc465682007 \h </w:instrText>
+              <w:instrText xml:space="preserve"> PAGEREF _Toc465685023 \h </w:instrText>
             </w:r>
             <w:r>
               <w:rPr>
@@ -1067,10 +1081,13 @@
               <w:tab w:val="right" w:leader="dot" w:pos="9062"/>
             </w:tabs>
             <w:rPr>
+              <w:rFonts w:asciiTheme="minorHAnsi" w:eastAsiaTheme="minorEastAsia" w:hAnsiTheme="minorHAnsi"/>
               <w:noProof/>
+              <w:sz w:val="22"/>
+              <w:lang w:eastAsia="nl-NL"/>
             </w:rPr>
           </w:pPr>
-          <w:hyperlink w:anchor="_Toc465682008" w:history="1">
+          <w:hyperlink w:anchor="_Toc465685024" w:history="1">
             <w:r>
               <w:rPr>
                 <w:rStyle w:val="Hyperlink"/>
@@ -1098,7 +1115,7 @@
                 <w:noProof/>
                 <w:webHidden/>
               </w:rPr>
-              <w:instrText xml:space="preserve"> PAGEREF _Toc465682008 \h </w:instrText>
+              <w:instrText xml:space="preserve"> PAGEREF _Toc465685024 \h </w:instrText>
             </w:r>
             <w:r>
               <w:rPr>
@@ -1136,10 +1153,13 @@
               <w:tab w:val="right" w:leader="dot" w:pos="9062"/>
             </w:tabs>
             <w:rPr>
+              <w:rFonts w:asciiTheme="minorHAnsi" w:eastAsiaTheme="minorEastAsia" w:hAnsiTheme="minorHAnsi"/>
               <w:noProof/>
+              <w:sz w:val="22"/>
+              <w:lang w:eastAsia="nl-NL"/>
             </w:rPr>
           </w:pPr>
-          <w:hyperlink w:anchor="_Toc465682009" w:history="1">
+          <w:hyperlink w:anchor="_Toc465685025" w:history="1">
             <w:r>
               <w:rPr>
                 <w:rStyle w:val="Hyperlink"/>
@@ -1167,7 +1187,7 @@
                 <w:noProof/>
                 <w:webHidden/>
               </w:rPr>
-              <w:instrText xml:space="preserve"> PAGEREF _Toc465682009 \h </w:instrText>
+              <w:instrText xml:space="preserve"> PAGEREF _Toc465685025 \h </w:instrText>
             </w:r>
             <w:r>
               <w:rPr>
@@ -1205,10 +1225,13 @@
               <w:tab w:val="right" w:leader="dot" w:pos="9062"/>
             </w:tabs>
             <w:rPr>
+              <w:rFonts w:asciiTheme="minorHAnsi" w:eastAsiaTheme="minorEastAsia" w:hAnsiTheme="minorHAnsi"/>
               <w:noProof/>
+              <w:sz w:val="22"/>
+              <w:lang w:eastAsia="nl-NL"/>
             </w:rPr>
           </w:pPr>
-          <w:hyperlink w:anchor="_Toc465682010" w:history="1">
+          <w:hyperlink w:anchor="_Toc465685026" w:history="1">
             <w:r>
               <w:rPr>
                 <w:rStyle w:val="Hyperlink"/>
@@ -1236,7 +1259,7 @@
                 <w:noProof/>
                 <w:webHidden/>
               </w:rPr>
-              <w:instrText xml:space="preserve"> PAGEREF _Toc465682010 \h </w:instrText>
+              <w:instrText xml:space="preserve"> PAGEREF _Toc465685026 \h </w:instrText>
             </w:r>
             <w:r>
               <w:rPr>
@@ -1274,10 +1297,13 @@
               <w:tab w:val="right" w:leader="dot" w:pos="9062"/>
             </w:tabs>
             <w:rPr>
+              <w:rFonts w:asciiTheme="minorHAnsi" w:eastAsiaTheme="minorEastAsia" w:hAnsiTheme="minorHAnsi"/>
               <w:noProof/>
+              <w:sz w:val="22"/>
+              <w:lang w:eastAsia="nl-NL"/>
             </w:rPr>
           </w:pPr>
-          <w:hyperlink w:anchor="_Toc465682011" w:history="1">
+          <w:hyperlink w:anchor="_Toc465685027" w:history="1">
             <w:r>
               <w:rPr>
                 <w:rStyle w:val="Hyperlink"/>
@@ -1305,7 +1331,295 @@
                 <w:noProof/>
                 <w:webHidden/>
               </w:rPr>
-              <w:instrText xml:space="preserve"> PAGEREF _Toc465682011 \h </w:instrText>
+              <w:instrText xml:space="preserve"> PAGEREF _Toc465685027 \h </w:instrText>
+            </w:r>
+            <w:r>
+              <w:rPr>
+                <w:noProof/>
+                <w:webHidden/>
+              </w:rPr>
+            </w:r>
+            <w:r>
+              <w:rPr>
+                <w:noProof/>
+                <w:webHidden/>
+              </w:rPr>
+              <w:fldChar w:fldCharType="separate"/>
+            </w:r>
+            <w:r>
+              <w:rPr>
+                <w:noProof/>
+                <w:webHidden/>
+              </w:rPr>
+              <w:t>4</w:t>
+            </w:r>
+            <w:r>
+              <w:rPr>
+                <w:noProof/>
+                <w:webHidden/>
+              </w:rPr>
+              <w:fldChar w:fldCharType="end"/>
+            </w:r>
+          </w:hyperlink>
+        </w:p>
+        <w:p>
+          <w:pPr>
+            <w:pStyle w:val="Inhopg1"/>
+            <w:tabs>
+              <w:tab w:val="right" w:leader="dot" w:pos="9062"/>
+            </w:tabs>
+            <w:rPr>
+              <w:rFonts w:asciiTheme="minorHAnsi" w:eastAsiaTheme="minorEastAsia" w:hAnsiTheme="minorHAnsi"/>
+              <w:noProof/>
+              <w:sz w:val="22"/>
+              <w:lang w:eastAsia="nl-NL"/>
+            </w:rPr>
+          </w:pPr>
+          <w:hyperlink w:anchor="_Toc465685028" w:history="1">
+            <w:r>
+              <w:rPr>
+                <w:rStyle w:val="Hyperlink"/>
+                <w:noProof/>
+                <w:lang w:val="en-US"/>
+              </w:rPr>
+              <w:t>Special cards</w:t>
+            </w:r>
+            <w:r>
+              <w:rPr>
+                <w:noProof/>
+                <w:webHidden/>
+              </w:rPr>
+              <w:tab/>
+            </w:r>
+            <w:r>
+              <w:rPr>
+                <w:noProof/>
+                <w:webHidden/>
+              </w:rPr>
+              <w:fldChar w:fldCharType="begin"/>
+            </w:r>
+            <w:r>
+              <w:rPr>
+                <w:noProof/>
+                <w:webHidden/>
+              </w:rPr>
+              <w:instrText xml:space="preserve"> PAGEREF _Toc465685028 \h </w:instrText>
+            </w:r>
+            <w:r>
+              <w:rPr>
+                <w:noProof/>
+                <w:webHidden/>
+              </w:rPr>
+            </w:r>
+            <w:r>
+              <w:rPr>
+                <w:noProof/>
+                <w:webHidden/>
+              </w:rPr>
+              <w:fldChar w:fldCharType="separate"/>
+            </w:r>
+            <w:r>
+              <w:rPr>
+                <w:noProof/>
+                <w:webHidden/>
+              </w:rPr>
+              <w:t>4</w:t>
+            </w:r>
+            <w:r>
+              <w:rPr>
+                <w:noProof/>
+                <w:webHidden/>
+              </w:rPr>
+              <w:fldChar w:fldCharType="end"/>
+            </w:r>
+          </w:hyperlink>
+        </w:p>
+        <w:p>
+          <w:pPr>
+            <w:pStyle w:val="Inhopg1"/>
+            <w:tabs>
+              <w:tab w:val="right" w:leader="dot" w:pos="9062"/>
+            </w:tabs>
+            <w:rPr>
+              <w:rFonts w:asciiTheme="minorHAnsi" w:eastAsiaTheme="minorEastAsia" w:hAnsiTheme="minorHAnsi"/>
+              <w:noProof/>
+              <w:sz w:val="22"/>
+              <w:lang w:eastAsia="nl-NL"/>
+            </w:rPr>
+          </w:pPr>
+          <w:hyperlink w:anchor="_Toc465685029" w:history="1">
+            <w:r>
+              <w:rPr>
+                <w:rStyle w:val="Hyperlink"/>
+                <w:noProof/>
+                <w:lang w:val="en-US"/>
+              </w:rPr>
+              <w:t>Prison</w:t>
+            </w:r>
+            <w:r>
+              <w:rPr>
+                <w:noProof/>
+                <w:webHidden/>
+              </w:rPr>
+              <w:tab/>
+            </w:r>
+            <w:r>
+              <w:rPr>
+                <w:noProof/>
+                <w:webHidden/>
+              </w:rPr>
+              <w:fldChar w:fldCharType="begin"/>
+            </w:r>
+            <w:r>
+              <w:rPr>
+                <w:noProof/>
+                <w:webHidden/>
+              </w:rPr>
+              <w:instrText xml:space="preserve"> PAGEREF _Toc465685029 \h </w:instrText>
+            </w:r>
+            <w:r>
+              <w:rPr>
+                <w:noProof/>
+                <w:webHidden/>
+              </w:rPr>
+            </w:r>
+            <w:r>
+              <w:rPr>
+                <w:noProof/>
+                <w:webHidden/>
+              </w:rPr>
+              <w:fldChar w:fldCharType="separate"/>
+            </w:r>
+            <w:r>
+              <w:rPr>
+                <w:noProof/>
+                <w:webHidden/>
+              </w:rPr>
+              <w:t>4</w:t>
+            </w:r>
+            <w:r>
+              <w:rPr>
+                <w:noProof/>
+                <w:webHidden/>
+              </w:rPr>
+              <w:fldChar w:fldCharType="end"/>
+            </w:r>
+          </w:hyperlink>
+        </w:p>
+        <w:p>
+          <w:pPr>
+            <w:pStyle w:val="Inhopg1"/>
+            <w:tabs>
+              <w:tab w:val="right" w:leader="dot" w:pos="9062"/>
+            </w:tabs>
+            <w:rPr>
+              <w:rFonts w:asciiTheme="minorHAnsi" w:eastAsiaTheme="minorEastAsia" w:hAnsiTheme="minorHAnsi"/>
+              <w:noProof/>
+              <w:sz w:val="22"/>
+              <w:lang w:eastAsia="nl-NL"/>
+            </w:rPr>
+          </w:pPr>
+          <w:hyperlink w:anchor="_Toc465685030" w:history="1">
+            <w:r>
+              <w:rPr>
+                <w:rStyle w:val="Hyperlink"/>
+                <w:noProof/>
+                <w:lang w:val="en-US"/>
+              </w:rPr>
+              <w:t>Money units</w:t>
+            </w:r>
+            <w:r>
+              <w:rPr>
+                <w:noProof/>
+                <w:webHidden/>
+              </w:rPr>
+              <w:tab/>
+            </w:r>
+            <w:r>
+              <w:rPr>
+                <w:noProof/>
+                <w:webHidden/>
+              </w:rPr>
+              <w:fldChar w:fldCharType="begin"/>
+            </w:r>
+            <w:r>
+              <w:rPr>
+                <w:noProof/>
+                <w:webHidden/>
+              </w:rPr>
+              <w:instrText xml:space="preserve"> PAGEREF _Toc465685030 \h </w:instrText>
+            </w:r>
+            <w:r>
+              <w:rPr>
+                <w:noProof/>
+                <w:webHidden/>
+              </w:rPr>
+            </w:r>
+            <w:r>
+              <w:rPr>
+                <w:noProof/>
+                <w:webHidden/>
+              </w:rPr>
+              <w:fldChar w:fldCharType="separate"/>
+            </w:r>
+            <w:r>
+              <w:rPr>
+                <w:noProof/>
+                <w:webHidden/>
+              </w:rPr>
+              <w:t>4</w:t>
+            </w:r>
+            <w:r>
+              <w:rPr>
+                <w:noProof/>
+                <w:webHidden/>
+              </w:rPr>
+              <w:fldChar w:fldCharType="end"/>
+            </w:r>
+          </w:hyperlink>
+        </w:p>
+        <w:p>
+          <w:pPr>
+            <w:pStyle w:val="Inhopg1"/>
+            <w:tabs>
+              <w:tab w:val="right" w:leader="dot" w:pos="9062"/>
+            </w:tabs>
+            <w:rPr>
+              <w:rFonts w:asciiTheme="minorHAnsi" w:eastAsiaTheme="minorEastAsia" w:hAnsiTheme="minorHAnsi"/>
+              <w:noProof/>
+              <w:sz w:val="22"/>
+              <w:lang w:eastAsia="nl-NL"/>
+            </w:rPr>
+          </w:pPr>
+          <w:hyperlink w:anchor="_Toc465685031" w:history="1">
+            <w:r>
+              <w:rPr>
+                <w:rStyle w:val="Hyperlink"/>
+                <w:noProof/>
+                <w:lang w:val="en-US"/>
+              </w:rPr>
+              <w:t>Rules</w:t>
+            </w:r>
+            <w:r>
+              <w:rPr>
+                <w:noProof/>
+                <w:webHidden/>
+              </w:rPr>
+              <w:tab/>
+            </w:r>
+            <w:r>
+              <w:rPr>
+                <w:noProof/>
+                <w:webHidden/>
+              </w:rPr>
+              <w:fldChar w:fldCharType="begin"/>
+            </w:r>
+            <w:r>
+              <w:rPr>
+                <w:noProof/>
+                <w:webHidden/>
+              </w:rPr>
+              <w:instrText xml:space="preserve"> PAGEREF _Toc465685031 \h </w:instrText>
             </w:r>
             <w:r>
               <w:rPr>
@@ -1374,7 +1688,7 @@
           <w:lang w:val="en-US"/>
         </w:rPr>
       </w:pPr>
-      <w:bookmarkStart w:id="0" w:name="_Toc465682004"/>
+      <w:bookmarkStart w:id="1" w:name="_Toc465685020"/>
       <w:r>
         <w:rPr>
           <w:lang w:val="en-US"/>
@@ -1382,7 +1696,7 @@
         <w:lastRenderedPageBreak/>
         <w:t>Ideas</w:t>
       </w:r>
-      <w:bookmarkEnd w:id="0"/>
+      <w:bookmarkEnd w:id="1"/>
     </w:p>
     <w:p>
       <w:pPr>
@@ -1494,6 +1808,12 @@
         </w:rPr>
         <w:t>Lose</w:t>
       </w:r>
+      <w:r>
+        <w:rPr>
+          <w:lang w:val="en-US"/>
+        </w:rPr>
+        <w:t xml:space="preserve"> (Prison)</w:t>
+      </w:r>
     </w:p>
     <w:p>
       <w:pPr>
@@ -1544,7 +1864,13 @@
         <w:rPr>
           <w:lang w:val="en-US"/>
         </w:rPr>
-        <w:t>Array tiles</w:t>
+        <w:t>Arrow</w:t>
+      </w:r>
+      <w:r>
+        <w:rPr>
+          <w:lang w:val="en-US"/>
+        </w:rPr>
+        <w:t xml:space="preserve"> tiles</w:t>
       </w:r>
     </w:p>
     <w:p>
@@ -1575,7 +1901,7 @@
           <w:lang w:val="en-US"/>
         </w:rPr>
       </w:pPr>
-      <w:bookmarkStart w:id="1" w:name="_Toc465682005"/>
+      <w:bookmarkStart w:id="2" w:name="_Toc465685021"/>
       <w:r>
         <w:rPr>
           <w:lang w:val="en-US"/>
@@ -1583,7 +1909,7 @@
         <w:lastRenderedPageBreak/>
         <w:t>Players</w:t>
       </w:r>
-      <w:bookmarkEnd w:id="1"/>
+      <w:bookmarkEnd w:id="2"/>
     </w:p>
     <w:p>
       <w:pPr>
@@ -1612,14 +1938,14 @@
           <w:lang w:val="en-US"/>
         </w:rPr>
       </w:pPr>
-      <w:bookmarkStart w:id="2" w:name="_Toc465682006"/>
+      <w:bookmarkStart w:id="3" w:name="_Toc465685022"/>
       <w:r>
         <w:rPr>
           <w:lang w:val="en-US"/>
         </w:rPr>
         <w:t>Movement</w:t>
       </w:r>
-      <w:bookmarkEnd w:id="2"/>
+      <w:bookmarkEnd w:id="3"/>
     </w:p>
     <w:p>
       <w:pPr>
@@ -1654,14 +1980,14 @@
           <w:lang w:val="en-US"/>
         </w:rPr>
       </w:pPr>
-      <w:bookmarkStart w:id="3" w:name="_Toc465682007"/>
+      <w:bookmarkStart w:id="4" w:name="_Toc465685023"/>
       <w:r>
         <w:rPr>
           <w:lang w:val="en-US"/>
         </w:rPr>
         <w:t>Map generation</w:t>
       </w:r>
-      <w:bookmarkEnd w:id="3"/>
+      <w:bookmarkEnd w:id="4"/>
     </w:p>
     <w:p>
       <w:pPr>
@@ -1695,14 +2021,14 @@
           <w:lang w:val="en-US"/>
         </w:rPr>
       </w:pPr>
-      <w:bookmarkStart w:id="4" w:name="_Toc465682008"/>
+      <w:bookmarkStart w:id="5" w:name="_Toc465685024"/>
       <w:r>
         <w:rPr>
           <w:lang w:val="en-US"/>
         </w:rPr>
         <w:t>Winning condition</w:t>
       </w:r>
-      <w:bookmarkEnd w:id="4"/>
+      <w:bookmarkEnd w:id="5"/>
     </w:p>
     <w:p>
       <w:pPr>
@@ -1903,14 +2229,14 @@
           <w:lang w:val="en-US"/>
         </w:rPr>
       </w:pPr>
-      <w:bookmarkStart w:id="5" w:name="_Toc465682009"/>
+      <w:bookmarkStart w:id="6" w:name="_Toc465685025"/>
       <w:r>
         <w:rPr>
           <w:lang w:val="en-US"/>
         </w:rPr>
         <w:t>Start</w:t>
       </w:r>
-      <w:bookmarkEnd w:id="5"/>
+      <w:bookmarkEnd w:id="6"/>
     </w:p>
     <w:p>
       <w:pPr>
@@ -1946,14 +2272,14 @@
           <w:lang w:val="en-US"/>
         </w:rPr>
       </w:pPr>
-      <w:bookmarkStart w:id="6" w:name="_Toc465682010"/>
+      <w:bookmarkStart w:id="7" w:name="_Toc465685026"/>
       <w:r>
         <w:rPr>
           <w:lang w:val="en-US"/>
         </w:rPr>
         <w:t>Shop cost</w:t>
       </w:r>
-      <w:bookmarkEnd w:id="6"/>
+      <w:bookmarkEnd w:id="7"/>
     </w:p>
     <w:p>
       <w:pPr>
@@ -2096,7 +2422,7 @@
           <w:lang w:val="en-US"/>
         </w:rPr>
       </w:pPr>
-      <w:bookmarkStart w:id="7" w:name="_Toc465682011"/>
+      <w:bookmarkStart w:id="8" w:name="_Toc465685027"/>
       <w:r>
         <w:rPr>
           <w:rFonts w:eastAsiaTheme="minorEastAsia"/>
@@ -2105,7 +2431,7 @@
         <w:lastRenderedPageBreak/>
         <w:t>Income</w:t>
       </w:r>
-      <w:bookmarkEnd w:id="7"/>
+      <w:bookmarkEnd w:id="8"/>
     </w:p>
     <w:p>
       <w:pPr>
@@ -2207,12 +2533,14 @@
           <w:lang w:val="en-US"/>
         </w:rPr>
       </w:pPr>
+      <w:bookmarkStart w:id="9" w:name="_Toc465685028"/>
       <w:r>
         <w:rPr>
           <w:lang w:val="en-US"/>
         </w:rPr>
         <w:t>Special cards</w:t>
       </w:r>
+      <w:bookmarkEnd w:id="9"/>
     </w:p>
     <w:p>
       <w:pPr>
@@ -2232,8 +2560,168 @@
         </w:rPr>
         <w:t>And the player must execute the task specified on the card. The cards can be ether positive or negative towards the player and the severity is determined by the deck the card belongs to.</w:t>
       </w:r>
-      <w:bookmarkStart w:id="8" w:name="_GoBack"/>
-      <w:bookmarkEnd w:id="8"/>
+    </w:p>
+    <w:p>
+      <w:pPr>
+        <w:rPr>
+          <w:lang w:val="en-US"/>
+        </w:rPr>
+      </w:pPr>
+    </w:p>
+    <w:p>
+      <w:pPr>
+        <w:pStyle w:val="Kop1"/>
+        <w:rPr>
+          <w:lang w:val="en-US"/>
+        </w:rPr>
+      </w:pPr>
+      <w:bookmarkStart w:id="10" w:name="_Toc465685029"/>
+      <w:r>
+        <w:rPr>
+          <w:lang w:val="en-US"/>
+        </w:rPr>
+        <w:t>Prison</w:t>
+      </w:r>
+      <w:bookmarkEnd w:id="10"/>
+    </w:p>
+    <w:p>
+      <w:pPr>
+        <w:rPr>
+          <w:lang w:val="en-US"/>
+        </w:rPr>
+      </w:pPr>
+      <w:r>
+        <w:rPr>
+          <w:lang w:val="en-US"/>
+        </w:rPr>
+        <w:t>When a player lands on the prison tile the player must ether spend 2 turns in the prison tile where the player cannot receive any form of income and cannot trade with other players. The player can also pay 120 to get out of the prison immediately.</w:t>
+      </w:r>
+    </w:p>
+    <w:p>
+      <w:pPr>
+        <w:rPr>
+          <w:lang w:val="en-US"/>
+        </w:rPr>
+      </w:pPr>
+    </w:p>
+    <w:p>
+      <w:pPr>
+        <w:pStyle w:val="Kop1"/>
+        <w:rPr>
+          <w:lang w:val="en-US"/>
+        </w:rPr>
+      </w:pPr>
+      <w:bookmarkStart w:id="11" w:name="_Toc465685030"/>
+      <w:r>
+        <w:rPr>
+          <w:lang w:val="en-US"/>
+        </w:rPr>
+        <w:t>Money units</w:t>
+      </w:r>
+      <w:bookmarkEnd w:id="11"/>
+    </w:p>
+    <w:p>
+      <w:pPr>
+        <w:rPr>
+          <w:lang w:val="en-US"/>
+        </w:rPr>
+      </w:pPr>
+      <w:r>
+        <w:rPr>
+          <w:lang w:val="en-US"/>
+        </w:rPr>
+        <w:t xml:space="preserve">The units of money used in the game range from 20 to 200. The specific units are: 20, 50, 100 and 200. </w:t>
+      </w:r>
+      <w:r>
+        <w:rPr>
+          <w:lang w:val="en-US"/>
+        </w:rPr>
+        <w:t xml:space="preserve">Money a counted by default in dollars but has no impact on the game and players may choose to interpret money </w:t>
+      </w:r>
+      <w:r>
+        <w:rPr>
+          <w:lang w:val="en-US"/>
+        </w:rPr>
+        <w:t>o</w:t>
+      </w:r>
+      <w:r>
+        <w:rPr>
+          <w:lang w:val="en-US"/>
+        </w:rPr>
+        <w:t>therwise.</w:t>
+      </w:r>
+    </w:p>
+    <w:p>
+      <w:pPr>
+        <w:rPr>
+          <w:lang w:val="en-US"/>
+        </w:rPr>
+      </w:pPr>
+    </w:p>
+    <w:p>
+      <w:pPr>
+        <w:pStyle w:val="Kop1"/>
+        <w:rPr>
+          <w:lang w:val="en-US"/>
+        </w:rPr>
+      </w:pPr>
+      <w:bookmarkStart w:id="12" w:name="_Toc465685031"/>
+      <w:r>
+        <w:rPr>
+          <w:lang w:val="en-US"/>
+        </w:rPr>
+        <w:t>Rules</w:t>
+      </w:r>
+      <w:bookmarkEnd w:id="12"/>
+    </w:p>
+    <w:p>
+      <w:pPr>
+        <w:rPr>
+          <w:lang w:val="en-US"/>
+        </w:rPr>
+      </w:pPr>
+      <w:r>
+        <w:rPr>
+          <w:lang w:val="en-US"/>
+        </w:rPr>
+        <w:t xml:space="preserve">The game starts with the players on the start tile, each are given 200 at this point. </w:t>
+      </w:r>
+      <w:r>
+        <w:rPr>
+          <w:lang w:val="en-US"/>
+        </w:rPr>
+        <w:t xml:space="preserve">When players cross the starting tile further on in the game they are gifted with 100. This is not grated if players are in inner circles! </w:t>
+      </w:r>
+      <w:r>
+        <w:rPr>
+          <w:lang w:val="en-US"/>
+        </w:rPr>
+        <w:t xml:space="preserve">All players now roll a D6 die to determine who goes first. After this person has finished their turn the next player will be the one sitting clockwise from the previous player. </w:t>
+      </w:r>
+      <w:r>
+        <w:rPr>
+          <w:lang w:val="en-US"/>
+        </w:rPr>
+        <w:t xml:space="preserve">At the start of a turn the player must first trade with other player if so desired. If this is not the case the player must roll a D6. After this point no trading may take place except to avoid the player becoming bankrupt. This may only take place between the player going bankrupt and the player the depth must be paid to. </w:t>
+      </w:r>
+      <w:r>
+        <w:rPr>
+          <w:lang w:val="en-US"/>
+        </w:rPr>
+        <w:t xml:space="preserve">The outcome of the D6 roll is the amount of tiles </w:t>
+      </w:r>
+      <w:r>
+        <w:rPr>
+          <w:lang w:val="en-US"/>
+        </w:rPr>
+        <w:t xml:space="preserve">the player must move clockwise on the board. </w:t>
+      </w:r>
+      <w:r>
+        <w:rPr>
+          <w:lang w:val="en-US"/>
+        </w:rPr>
+        <w:t>The tile the player land on will determine what the player needs to do next. This is defined in previous chapters of this document.</w:t>
+      </w:r>
     </w:p>
     <w:sectPr>
       <w:pgSz w:w="11906" w:h="16838"/>
@@ -3196,7 +3684,7 @@
 </file>
 
 <file path=customXml/itemProps2.xml><?xml version="1.0" encoding="utf-8"?>
-<ds:datastoreItem xmlns:ds="http://schemas.openxmlformats.org/officeDocument/2006/customXml" ds:itemID="{38290C35-D706-4DB1-9E22-93A8918B344A}">
+<ds:datastoreItem xmlns:ds="http://schemas.openxmlformats.org/officeDocument/2006/customXml" ds:itemID="{D10A37FF-BD29-44AE-9FAB-243CE3B855D0}">
   <ds:schemaRefs>
     <ds:schemaRef ds:uri="http://schemas.openxmlformats.org/officeDocument/2006/bibliography"/>
   </ds:schemaRefs>

</xml_diff>